<commit_message>
Zeiterfassung sowie verändern von Grafiken für Projekt
</commit_message>
<xml_diff>
--- a/Dokumentation/Kapitel 2 Vorbereitungen.docx
+++ b/Dokumentation/Kapitel 2 Vorbereitungen.docx
@@ -22,17 +22,6 @@
         </w:rPr>
         <w:t>Kapitel 2 Vorbereitungen</w:t>
       </w:r>
-    </w:p>
-    <w:p>
-      <w:pPr>
-        <w:rPr>
-          <w:rFonts w:asciiTheme="majorHAnsi" w:hAnsiTheme="majorHAnsi"/>
-          <w:b/>
-          <w:color w:val="365F91" w:themeColor="accent1" w:themeShade="BF"/>
-          <w:sz w:val="36"/>
-          <w:szCs w:val="36"/>
-        </w:rPr>
-      </w:pPr>
       <w:bookmarkStart w:id="0" w:name="_GoBack"/>
       <w:bookmarkEnd w:id="0"/>
     </w:p>

</xml_diff>